<commit_message>
organização das pastas, adicionando o projeto java
</commit_message>
<xml_diff>
--- a/documentacao/DOCUMENTAÇÃO JAVA.docx
+++ b/documentacao/DOCUMENTAÇÃO JAVA.docx
@@ -314,7 +314,7 @@
                                         <w:sz w:val="40"/>
                                         <w:szCs w:val="40"/>
                                       </w:rPr>
-                                      <w:t>HOLDACIANNE</w:t>
+                                      <w:t>ALINE</w:t>
                                     </w:r>
                                   </w:p>
                                 </w:sdtContent>
@@ -336,7 +336,7 @@
                                     <w:sz w:val="40"/>
                                     <w:szCs w:val="40"/>
                                   </w:rPr>
-                                  <w:t>ALINE</w:t>
+                                  <w:t>HOLDACIANNE</w:t>
                                 </w:r>
                               </w:p>
                               <w:p>
@@ -499,7 +499,7 @@
                                   <w:sz w:val="40"/>
                                   <w:szCs w:val="40"/>
                                 </w:rPr>
-                                <w:t>HOLDACIANNE</w:t>
+                                <w:t>ALINE</w:t>
                               </w:r>
                             </w:p>
                           </w:sdtContent>
@@ -521,7 +521,7 @@
                               <w:sz w:val="40"/>
                               <w:szCs w:val="40"/>
                             </w:rPr>
-                            <w:t>ALINE</w:t>
+                            <w:t>HOLDACIANNE</w:t>
                           </w:r>
                         </w:p>
                         <w:p>
@@ -1372,15 +1372,7 @@
           </w:tcPr>
           <w:p/>
           <w:p>
-            <w:pPr>
-              <w:rPr>
-                <w:sz w:val="24"/>
-              </w:rPr>
-            </w:pPr>
-            <w:r>
-              <w:rPr>
-                <w:sz w:val="24"/>
-              </w:rPr>
+            <w:r>
               <w:t xml:space="preserve">              REQUISITOS FUNCIONAIS</w:t>
             </w:r>
           </w:p>
@@ -1650,7 +1642,7 @@
     <w:tbl>
       <w:tblPr>
         <w:tblStyle w:val="Tabelacomgrade"/>
-        <w:tblpPr w:leftFromText="141" w:rightFromText="141" w:vertAnchor="text" w:horzAnchor="margin" w:tblpY="1334"/>
+        <w:tblpPr w:leftFromText="141" w:rightFromText="141" w:vertAnchor="text" w:horzAnchor="margin" w:tblpY="587"/>
         <w:tblW w:w="0" w:type="auto"/>
         <w:tblLook w:val="04A0" w:firstRow="1" w:lastRow="0" w:firstColumn="1" w:lastColumn="0" w:noHBand="0" w:noVBand="1"/>
       </w:tblPr>
@@ -1666,15 +1658,7 @@
           <w:p>
             <w:r>
               <w:lastRenderedPageBreak/>
-              <w:t xml:space="preserve">                             </w:t>
-            </w:r>
-          </w:p>
-          <w:p>
-            <w:r>
-              <w:t xml:space="preserve">                                  </w:t>
-            </w:r>
-            <w:r>
-              <w:t xml:space="preserve"> REF</w:t>
+              <w:t xml:space="preserve">                              REF</w:t>
             </w:r>
           </w:p>
         </w:tc>
@@ -1684,18 +1668,9 @@
           </w:tcPr>
           <w:p>
             <w:r>
-              <w:t xml:space="preserve">                           </w:t>
+              <w:t xml:space="preserve">                           DESCRIÇÃO</w:t>
             </w:r>
           </w:p>
-          <w:p>
-            <w:r>
-              <w:t xml:space="preserve">                         </w:t>
-            </w:r>
-            <w:r>
-              <w:t>DESCRIÇÃO</w:t>
-            </w:r>
-          </w:p>
-          <w:p/>
         </w:tc>
       </w:tr>
       <w:tr>
@@ -1878,49 +1853,30 @@
         <w:tblLook w:val="04A0" w:firstRow="1" w:lastRow="0" w:firstColumn="1" w:lastColumn="0" w:noHBand="0" w:noVBand="1"/>
       </w:tblPr>
       <w:tblGrid>
-        <w:gridCol w:w="4779"/>
+        <w:gridCol w:w="4888"/>
       </w:tblGrid>
       <w:tr>
         <w:trPr>
           <w:cnfStyle w:val="100000000000" w:firstRow="1" w:lastRow="0" w:firstColumn="0" w:lastColumn="0" w:oddVBand="0" w:evenVBand="0" w:oddHBand="0" w:evenHBand="0" w:firstRowFirstColumn="0" w:firstRowLastColumn="0" w:lastRowFirstColumn="0" w:lastRowLastColumn="0"/>
-          <w:trHeight w:val="438"/>
+          <w:trHeight w:val="388"/>
         </w:trPr>
         <w:tc>
           <w:tcPr>
             <w:cnfStyle w:val="001000000000" w:firstRow="0" w:lastRow="0" w:firstColumn="1" w:lastColumn="0" w:oddVBand="0" w:evenVBand="0" w:oddHBand="0" w:evenHBand="0" w:firstRowFirstColumn="0" w:firstRowLastColumn="0" w:lastRowFirstColumn="0" w:lastRowLastColumn="0"/>
-            <w:tcW w:w="4779" w:type="dxa"/>
+            <w:tcW w:w="4888" w:type="dxa"/>
           </w:tcPr>
-          <w:p/>
           <w:p>
-            <w:pPr>
-              <w:rPr>
-                <w:sz w:val="24"/>
-              </w:rPr>
-            </w:pPr>
-            <w:r>
-              <w:t xml:space="preserve">   </w:t>
-            </w:r>
-            <w:r>
-              <w:t xml:space="preserve">      </w:t>
-            </w:r>
-            <w:r>
-              <w:t xml:space="preserve"> </w:t>
-            </w:r>
-            <w:r>
-              <w:rPr>
-                <w:sz w:val="24"/>
-              </w:rPr>
-              <w:t>REQUISITOS NÃO FUNCIONAIS</w:t>
+            <w:r>
+              <w:t xml:space="preserve">    REQUISITOS NÃO FUNCIONAIS</w:t>
             </w:r>
           </w:p>
-          <w:p/>
         </w:tc>
       </w:tr>
     </w:tbl>
-    <w:p>
-      <w:bookmarkStart w:id="0" w:name="_GoBack"/>
-      <w:bookmarkEnd w:id="0"/>
-    </w:p>
+    <w:p/>
+    <w:p/>
+    <w:p/>
+    <w:p/>
     <w:p/>
     <w:tbl>
       <w:tblPr>
@@ -2005,7 +1961,10 @@
         <w:t xml:space="preserve"> além de manter um histórico dos serviços que cada cliente já utilizou na barbearia.</w:t>
       </w:r>
     </w:p>
-    <w:p/>
+    <w:p>
+      <w:bookmarkStart w:id="0" w:name="_GoBack"/>
+      <w:bookmarkEnd w:id="0"/>
+    </w:p>
     <w:sectPr>
       <w:pgSz w:w="11906" w:h="16838"/>
       <w:pgMar w:top="1417" w:right="1701" w:bottom="1417" w:left="1701" w:header="708" w:footer="708" w:gutter="0"/>
@@ -3262,7 +3221,7 @@
 </file>
 
 <file path=customXml/itemProps2.xml><?xml version="1.0" encoding="utf-8"?>
-<ds:datastoreItem xmlns:ds="http://schemas.openxmlformats.org/officeDocument/2006/customXml" ds:itemID="{D5944520-0960-47A4-9237-68583D3F66FD}">
+<ds:datastoreItem xmlns:ds="http://schemas.openxmlformats.org/officeDocument/2006/customXml" ds:itemID="{96A83717-DFE5-40AB-B531-D46F358964A0}">
   <ds:schemaRefs>
     <ds:schemaRef ds:uri="http://schemas.openxmlformats.org/officeDocument/2006/bibliography"/>
   </ds:schemaRefs>

</xml_diff>